<commit_message>
adds updated coding assignment docx file and also the updated js file - up to problem 9 of coding assignment
</commit_message>
<xml_diff>
--- a/WillC-JS-Week3-Coding-Assignment.docx
+++ b/WillC-JS-Week3-Coding-Assignment.docx
@@ -65,7 +65,15 @@
           <w:b/>
           <w:szCs w:val="24"/>
         </w:rPr>
-        <w:t>URL to Your GitHub Repository:</w:t>
+        <w:t xml:space="preserve">URL to Your GitHub Repository: </w:t>
+      </w:r>
+      <w:r>
+        <w:rPr>
+          <w:b w:val="false"/>
+          <w:bCs w:val="false"/>
+          <w:szCs w:val="24"/>
+        </w:rPr>
+        <w:t>https://github.com/CardioLeo/wk3_promineo</w:t>
       </w:r>
     </w:p>
     <w:p>
@@ -271,6 +279,216 @@
     <w:p>
       <w:pPr>
         <w:pStyle w:val="ListParagraph"/>
+        <w:rPr>
+          <w:szCs w:val="24"/>
+        </w:rPr>
+      </w:pPr>
+      <w:r>
+        <w:rPr/>
+      </w:r>
+    </w:p>
+    <w:p>
+      <w:pPr>
+        <w:pStyle w:val="ListParagraph"/>
+        <w:rPr>
+          <w:szCs w:val="24"/>
+        </w:rPr>
+      </w:pPr>
+      <w:r>
+        <w:rPr/>
+        <w:t>function challengeOne() {</w:t>
+      </w:r>
+    </w:p>
+    <w:p>
+      <w:pPr>
+        <w:pStyle w:val="ListParagraph"/>
+        <w:rPr>
+          <w:szCs w:val="24"/>
+        </w:rPr>
+      </w:pPr>
+      <w:r>
+        <w:rPr/>
+        <w:t>const ages = [3, 9, 23, 64, 2, 8, 28, 93];</w:t>
+      </w:r>
+    </w:p>
+    <w:p>
+      <w:pPr>
+        <w:pStyle w:val="ListParagraph"/>
+        <w:rPr>
+          <w:szCs w:val="24"/>
+        </w:rPr>
+      </w:pPr>
+      <w:r>
+        <w:rPr/>
+        <w:t>//step 1.a.:</w:t>
+      </w:r>
+    </w:p>
+    <w:p>
+      <w:pPr>
+        <w:pStyle w:val="ListParagraph"/>
+        <w:rPr>
+          <w:szCs w:val="24"/>
+        </w:rPr>
+      </w:pPr>
+      <w:r>
+        <w:rPr/>
+        <w:t>console.log(ages[ages.length -1] - ages[0]);</w:t>
+      </w:r>
+    </w:p>
+    <w:p>
+      <w:pPr>
+        <w:pStyle w:val="ListParagraph"/>
+        <w:rPr>
+          <w:szCs w:val="24"/>
+        </w:rPr>
+      </w:pPr>
+      <w:r>
+        <w:rPr/>
+        <w:t>//age 1.b.:</w:t>
+      </w:r>
+    </w:p>
+    <w:p>
+      <w:pPr>
+        <w:pStyle w:val="ListParagraph"/>
+        <w:rPr>
+          <w:szCs w:val="24"/>
+        </w:rPr>
+      </w:pPr>
+      <w:r>
+        <w:rPr/>
+        <w:t>ages.push(67);</w:t>
+      </w:r>
+    </w:p>
+    <w:p>
+      <w:pPr>
+        <w:pStyle w:val="ListParagraph"/>
+        <w:rPr>
+          <w:szCs w:val="24"/>
+        </w:rPr>
+      </w:pPr>
+      <w:r>
+        <w:rPr/>
+        <w:t>console.log(ages[ages.length -1] - ages [0]);</w:t>
+      </w:r>
+    </w:p>
+    <w:p>
+      <w:pPr>
+        <w:pStyle w:val="ListParagraph"/>
+        <w:rPr>
+          <w:szCs w:val="24"/>
+        </w:rPr>
+      </w:pPr>
+      <w:r>
+        <w:rPr/>
+        <w:t>//age 1.c.:</w:t>
+      </w:r>
+    </w:p>
+    <w:p>
+      <w:pPr>
+        <w:pStyle w:val="ListParagraph"/>
+        <w:rPr>
+          <w:szCs w:val="24"/>
+        </w:rPr>
+      </w:pPr>
+      <w:r>
+        <w:rPr/>
+        <w:t>let sum = 0</w:t>
+      </w:r>
+    </w:p>
+    <w:p>
+      <w:pPr>
+        <w:pStyle w:val="ListParagraph"/>
+        <w:rPr>
+          <w:szCs w:val="24"/>
+        </w:rPr>
+      </w:pPr>
+      <w:r>
+        <w:rPr/>
+        <w:t>for (let i = 0; i &lt; ages.length; i++) {</w:t>
+      </w:r>
+    </w:p>
+    <w:p>
+      <w:pPr>
+        <w:pStyle w:val="ListParagraph"/>
+        <w:rPr>
+          <w:szCs w:val="24"/>
+        </w:rPr>
+      </w:pPr>
+      <w:r>
+        <w:rPr/>
+        <w:t xml:space="preserve">        </w:t>
+      </w:r>
+      <w:r>
+        <w:rPr/>
+        <w:t>sum=+ages[i];</w:t>
+      </w:r>
+    </w:p>
+    <w:p>
+      <w:pPr>
+        <w:pStyle w:val="ListParagraph"/>
+        <w:rPr>
+          <w:szCs w:val="24"/>
+        </w:rPr>
+      </w:pPr>
+      <w:r>
+        <w:rPr/>
+        <w:t>}</w:t>
+      </w:r>
+    </w:p>
+    <w:p>
+      <w:pPr>
+        <w:pStyle w:val="ListParagraph"/>
+        <w:rPr>
+          <w:szCs w:val="24"/>
+        </w:rPr>
+      </w:pPr>
+      <w:r>
+        <w:rPr/>
+        <w:t>console.log(Math.round(sum/ages.length));</w:t>
+      </w:r>
+    </w:p>
+    <w:p>
+      <w:pPr>
+        <w:pStyle w:val="ListParagraph"/>
+        <w:rPr>
+          <w:szCs w:val="24"/>
+        </w:rPr>
+      </w:pPr>
+      <w:r>
+        <w:rPr/>
+        <w:t>}</w:t>
+      </w:r>
+    </w:p>
+    <w:p>
+      <w:pPr>
+        <w:pStyle w:val="ListParagraph"/>
+        <w:rPr>
+          <w:szCs w:val="24"/>
+        </w:rPr>
+      </w:pPr>
+      <w:r>
+        <w:rPr/>
+        <w:t xml:space="preserve"> </w:t>
+      </w:r>
+      <w:r>
+        <w:rPr/>
+        <w:t>challengeOne();</w:t>
+      </w:r>
+    </w:p>
+    <w:p>
+      <w:pPr>
+        <w:pStyle w:val="ListParagraph"/>
+        <w:rPr>
+          <w:szCs w:val="24"/>
+        </w:rPr>
+      </w:pPr>
+      <w:r>
+        <w:rPr/>
+      </w:r>
+    </w:p>
+    <w:p>
+      <w:pPr>
+        <w:pStyle w:val="ListParagraph"/>
         <w:numPr>
           <w:ilvl w:val="0"/>
           <w:numId w:val="1"/>
@@ -325,6 +543,230 @@
     <w:p>
       <w:pPr>
         <w:pStyle w:val="ListParagraph"/>
+        <w:rPr>
+          <w:szCs w:val="24"/>
+        </w:rPr>
+      </w:pPr>
+      <w:r>
+        <w:rPr/>
+        <w:t>//2</w:t>
+      </w:r>
+    </w:p>
+    <w:p>
+      <w:pPr>
+        <w:pStyle w:val="ListParagraph"/>
+        <w:rPr>
+          <w:szCs w:val="24"/>
+        </w:rPr>
+      </w:pPr>
+      <w:r>
+        <w:rPr/>
+        <w:t>const names = ["Sam", "Tommy", "Tim", "Sally", "Buck", "Bob"];</w:t>
+      </w:r>
+    </w:p>
+    <w:p>
+      <w:pPr>
+        <w:pStyle w:val="ListParagraph"/>
+        <w:rPr>
+          <w:szCs w:val="24"/>
+        </w:rPr>
+      </w:pPr>
+      <w:r>
+        <w:rPr/>
+        <w:t>let sum = 0;</w:t>
+      </w:r>
+    </w:p>
+    <w:p>
+      <w:pPr>
+        <w:pStyle w:val="ListParagraph"/>
+        <w:rPr>
+          <w:szCs w:val="24"/>
+        </w:rPr>
+      </w:pPr>
+      <w:r>
+        <w:rPr/>
+        <w:t>//2a.</w:t>
+      </w:r>
+    </w:p>
+    <w:p>
+      <w:pPr>
+        <w:pStyle w:val="ListParagraph"/>
+        <w:rPr>
+          <w:szCs w:val="24"/>
+        </w:rPr>
+      </w:pPr>
+      <w:r>
+        <w:rPr/>
+        <w:t>function challengeTwo() {</w:t>
+      </w:r>
+    </w:p>
+    <w:p>
+      <w:pPr>
+        <w:pStyle w:val="ListParagraph"/>
+        <w:rPr>
+          <w:szCs w:val="24"/>
+        </w:rPr>
+      </w:pPr>
+      <w:r>
+        <w:rPr/>
+        <w:t xml:space="preserve">    </w:t>
+      </w:r>
+      <w:r>
+        <w:rPr/>
+        <w:t>for (let i = 0; i &lt; names.length; i++) {</w:t>
+      </w:r>
+    </w:p>
+    <w:p>
+      <w:pPr>
+        <w:pStyle w:val="ListParagraph"/>
+        <w:rPr>
+          <w:szCs w:val="24"/>
+        </w:rPr>
+      </w:pPr>
+      <w:r>
+        <w:rPr/>
+        <w:t xml:space="preserve">        </w:t>
+      </w:r>
+      <w:r>
+        <w:rPr/>
+        <w:t>sum += names[i].length;</w:t>
+      </w:r>
+    </w:p>
+    <w:p>
+      <w:pPr>
+        <w:pStyle w:val="ListParagraph"/>
+        <w:rPr>
+          <w:szCs w:val="24"/>
+        </w:rPr>
+      </w:pPr>
+      <w:r>
+        <w:rPr/>
+        <w:t xml:space="preserve">    </w:t>
+      </w:r>
+      <w:r>
+        <w:rPr/>
+        <w:t>}</w:t>
+      </w:r>
+    </w:p>
+    <w:p>
+      <w:pPr>
+        <w:pStyle w:val="ListParagraph"/>
+        <w:rPr>
+          <w:szCs w:val="24"/>
+        </w:rPr>
+      </w:pPr>
+      <w:r>
+        <w:rPr/>
+        <w:t>console.log(sum / names.length);</w:t>
+      </w:r>
+    </w:p>
+    <w:p>
+      <w:pPr>
+        <w:pStyle w:val="ListParagraph"/>
+        <w:rPr>
+          <w:szCs w:val="24"/>
+        </w:rPr>
+      </w:pPr>
+      <w:r>
+        <w:rPr/>
+        <w:t>let next = " ";</w:t>
+      </w:r>
+    </w:p>
+    <w:p>
+      <w:pPr>
+        <w:pStyle w:val="ListParagraph"/>
+        <w:rPr>
+          <w:szCs w:val="24"/>
+        </w:rPr>
+      </w:pPr>
+      <w:r>
+        <w:rPr/>
+        <w:t>for (let i = 0; i &lt; names.length; i++) {</w:t>
+      </w:r>
+    </w:p>
+    <w:p>
+      <w:pPr>
+        <w:pStyle w:val="ListParagraph"/>
+        <w:rPr>
+          <w:szCs w:val="24"/>
+        </w:rPr>
+      </w:pPr>
+      <w:r>
+        <w:rPr/>
+        <w:t xml:space="preserve">    </w:t>
+      </w:r>
+      <w:r>
+        <w:rPr/>
+        <w:t>next += names[i]+" ";</w:t>
+      </w:r>
+    </w:p>
+    <w:p>
+      <w:pPr>
+        <w:pStyle w:val="ListParagraph"/>
+        <w:rPr>
+          <w:szCs w:val="24"/>
+        </w:rPr>
+      </w:pPr>
+      <w:r>
+        <w:rPr/>
+        <w:t xml:space="preserve">    </w:t>
+      </w:r>
+      <w:r>
+        <w:rPr/>
+        <w:t>}</w:t>
+      </w:r>
+    </w:p>
+    <w:p>
+      <w:pPr>
+        <w:pStyle w:val="ListParagraph"/>
+        <w:rPr>
+          <w:szCs w:val="24"/>
+        </w:rPr>
+      </w:pPr>
+      <w:r>
+        <w:rPr/>
+        <w:t>console.log(next.trim());</w:t>
+      </w:r>
+    </w:p>
+    <w:p>
+      <w:pPr>
+        <w:pStyle w:val="ListParagraph"/>
+        <w:rPr>
+          <w:szCs w:val="24"/>
+        </w:rPr>
+      </w:pPr>
+      <w:r>
+        <w:rPr/>
+        <w:t>return 0;</w:t>
+      </w:r>
+    </w:p>
+    <w:p>
+      <w:pPr>
+        <w:pStyle w:val="ListParagraph"/>
+        <w:rPr>
+          <w:szCs w:val="24"/>
+        </w:rPr>
+      </w:pPr>
+      <w:r>
+        <w:rPr/>
+        <w:t>}</w:t>
+      </w:r>
+    </w:p>
+    <w:p>
+      <w:pPr>
+        <w:pStyle w:val="ListParagraph"/>
+        <w:rPr>
+          <w:szCs w:val="24"/>
+        </w:rPr>
+      </w:pPr>
+      <w:r>
+        <w:rPr/>
+        <w:t>challengeTwo();</w:t>
+      </w:r>
+    </w:p>
+    <w:p>
+      <w:pPr>
+        <w:pStyle w:val="ListParagraph"/>
         <w:numPr>
           <w:ilvl w:val="0"/>
           <w:numId w:val="1"/>
@@ -345,6 +787,57 @@
         <w:pStyle w:val="ListParagraph"/>
         <w:numPr>
           <w:ilvl w:val="0"/>
+          <w:numId w:val="0"/>
+        </w:numPr>
+        <w:ind w:left="720" w:hanging="0"/>
+        <w:rPr>
+          <w:szCs w:val="24"/>
+        </w:rPr>
+      </w:pPr>
+      <w:r>
+        <w:rPr/>
+        <w:t>const shades_of_red = ["scarlet", "maroon", "purple", "reddish-purple", "reddish-pink", "pinkish", "red"];</w:t>
+      </w:r>
+    </w:p>
+    <w:p>
+      <w:pPr>
+        <w:pStyle w:val="ListParagraph"/>
+        <w:numPr>
+          <w:ilvl w:val="0"/>
+          <w:numId w:val="0"/>
+        </w:numPr>
+        <w:ind w:left="720" w:hanging="0"/>
+        <w:rPr>
+          <w:szCs w:val="24"/>
+        </w:rPr>
+      </w:pPr>
+      <w:r>
+        <w:rPr/>
+        <w:t>const red=shades_of_red[shades_of_red.length - 1];</w:t>
+      </w:r>
+    </w:p>
+    <w:p>
+      <w:pPr>
+        <w:pStyle w:val="ListParagraph"/>
+        <w:numPr>
+          <w:ilvl w:val="0"/>
+          <w:numId w:val="0"/>
+        </w:numPr>
+        <w:ind w:left="720" w:hanging="0"/>
+        <w:rPr>
+          <w:szCs w:val="24"/>
+        </w:rPr>
+      </w:pPr>
+      <w:r>
+        <w:rPr/>
+        <w:t>console.log(red);</w:t>
+      </w:r>
+    </w:p>
+    <w:p>
+      <w:pPr>
+        <w:pStyle w:val="ListParagraph"/>
+        <w:numPr>
+          <w:ilvl w:val="0"/>
           <w:numId w:val="1"/>
         </w:numPr>
         <w:rPr>
@@ -356,6 +849,48 @@
           <w:szCs w:val="24"/>
         </w:rPr>
         <w:t>How do you access the first element of any array?</w:t>
+      </w:r>
+    </w:p>
+    <w:p>
+      <w:pPr>
+        <w:pStyle w:val="ListParagraph"/>
+        <w:numPr>
+          <w:ilvl w:val="0"/>
+          <w:numId w:val="0"/>
+        </w:numPr>
+        <w:ind w:left="720" w:hanging="0"/>
+        <w:rPr>
+          <w:szCs w:val="24"/>
+        </w:rPr>
+      </w:pPr>
+      <w:r>
+        <w:rPr/>
+        <w:t>const shades_of_red = ["scarlet", "maroon", "purple", "reddish-purple", "reddish-pink", "pinkish", "red"];</w:t>
+      </w:r>
+    </w:p>
+    <w:p>
+      <w:pPr>
+        <w:pStyle w:val="ListParagraph"/>
+        <w:numPr>
+          <w:ilvl w:val="0"/>
+          <w:numId w:val="0"/>
+        </w:numPr>
+        <w:ind w:left="720" w:hanging="0"/>
+        <w:rPr>
+          <w:szCs w:val="24"/>
+        </w:rPr>
+      </w:pPr>
+      <w:r>
+        <w:rPr/>
+        <w:t>console.log(</w:t>
+      </w:r>
+      <w:r>
+        <w:rPr/>
+        <w:t>shades_of_red[0]</w:t>
+      </w:r>
+      <w:r>
+        <w:rPr/>
+        <w:t>);</w:t>
       </w:r>
     </w:p>
     <w:p>

</xml_diff>

<commit_message>
brings document up to speed with all 13 different problems for coding assignment
</commit_message>
<xml_diff>
--- a/WillC-JS-Week3-Coding-Assignment.docx
+++ b/WillC-JS-Week3-Coding-Assignment.docx
@@ -1872,6 +1872,183 @@
       </w:pPr>
       <w:r>
         <w:rPr/>
+        <w:t>function challengeNine(arrNum) {</w:t>
+      </w:r>
+    </w:p>
+    <w:p>
+      <w:pPr>
+        <w:pStyle w:val="ListParagraph"/>
+        <w:rPr/>
+      </w:pPr>
+      <w:r>
+        <w:rPr/>
+        <w:t xml:space="preserve">    </w:t>
+      </w:r>
+      <w:r>
+        <w:rPr/>
+        <w:t>let sum = 0;</w:t>
+      </w:r>
+    </w:p>
+    <w:p>
+      <w:pPr>
+        <w:pStyle w:val="ListParagraph"/>
+        <w:rPr/>
+      </w:pPr>
+      <w:r>
+        <w:rPr/>
+        <w:t xml:space="preserve">    </w:t>
+      </w:r>
+      <w:r>
+        <w:rPr/>
+        <w:t>let i = 0;</w:t>
+      </w:r>
+    </w:p>
+    <w:p>
+      <w:pPr>
+        <w:pStyle w:val="ListParagraph"/>
+        <w:rPr/>
+      </w:pPr>
+      <w:r>
+        <w:rPr/>
+        <w:t xml:space="preserve">    </w:t>
+      </w:r>
+      <w:r>
+        <w:rPr/>
+        <w:t>while (i &lt; arrNum.length) {</w:t>
+      </w:r>
+    </w:p>
+    <w:p>
+      <w:pPr>
+        <w:pStyle w:val="ListParagraph"/>
+        <w:rPr/>
+      </w:pPr>
+      <w:r>
+        <w:rPr/>
+        <w:t xml:space="preserve">            </w:t>
+      </w:r>
+      <w:r>
+        <w:rPr/>
+        <w:t>sum = sum + arrNum[i];</w:t>
+      </w:r>
+    </w:p>
+    <w:p>
+      <w:pPr>
+        <w:pStyle w:val="ListParagraph"/>
+        <w:rPr/>
+      </w:pPr>
+      <w:r>
+        <w:rPr/>
+        <w:t xml:space="preserve">            </w:t>
+      </w:r>
+      <w:r>
+        <w:rPr/>
+        <w:t>i++;</w:t>
+      </w:r>
+    </w:p>
+    <w:p>
+      <w:pPr>
+        <w:pStyle w:val="ListParagraph"/>
+        <w:rPr/>
+      </w:pPr>
+      <w:r>
+        <w:rPr/>
+        <w:t xml:space="preserve">            </w:t>
+      </w:r>
+      <w:r>
+        <w:rPr/>
+        <w:t>if (sum &gt; 100) {</w:t>
+      </w:r>
+    </w:p>
+    <w:p>
+      <w:pPr>
+        <w:pStyle w:val="ListParagraph"/>
+        <w:rPr/>
+      </w:pPr>
+      <w:r>
+        <w:rPr/>
+        <w:t xml:space="preserve">    </w:t>
+      </w:r>
+      <w:r>
+        <w:rPr/>
+        <w:t>console.log("Wait! ... Now it's " + true + " - "+ sum + " is greater than 100!! Congratulations!");</w:t>
+      </w:r>
+    </w:p>
+    <w:p>
+      <w:pPr>
+        <w:pStyle w:val="ListParagraph"/>
+        <w:rPr/>
+      </w:pPr>
+      <w:r>
+        <w:rPr/>
+        <w:t xml:space="preserve">    </w:t>
+      </w:r>
+      <w:r>
+        <w:rPr/>
+        <w:t>} else {</w:t>
+      </w:r>
+    </w:p>
+    <w:p>
+      <w:pPr>
+        <w:pStyle w:val="ListParagraph"/>
+        <w:rPr/>
+      </w:pPr>
+      <w:r>
+        <w:rPr/>
+        <w:t xml:space="preserve">    </w:t>
+      </w:r>
+      <w:r>
+        <w:rPr/>
+        <w:t>console.log("Unfortunately, " + sum + " is the sum so far, and that is smaller than 100!!");</w:t>
+      </w:r>
+    </w:p>
+    <w:p>
+      <w:pPr>
+        <w:pStyle w:val="ListParagraph"/>
+        <w:rPr/>
+      </w:pPr>
+      <w:r>
+        <w:rPr/>
+        <w:t>}}</w:t>
+      </w:r>
+    </w:p>
+    <w:p>
+      <w:pPr>
+        <w:pStyle w:val="ListParagraph"/>
+        <w:rPr/>
+      </w:pPr>
+      <w:r>
+        <w:rPr/>
+        <w:t>return 0;</w:t>
+      </w:r>
+    </w:p>
+    <w:p>
+      <w:pPr>
+        <w:pStyle w:val="ListParagraph"/>
+        <w:rPr/>
+      </w:pPr>
+      <w:r>
+        <w:rPr/>
+        <w:t>}</w:t>
+      </w:r>
+    </w:p>
+    <w:p>
+      <w:pPr>
+        <w:pStyle w:val="ListParagraph"/>
+        <w:rPr/>
+      </w:pPr>
+      <w:r>
+        <w:rPr/>
+        <w:t>const arrNumbersSafeForMe = [23, 25, 46, 231];</w:t>
+      </w:r>
+    </w:p>
+    <w:p>
+      <w:pPr>
+        <w:pStyle w:val="ListParagraph"/>
+        <w:rPr/>
+      </w:pPr>
+      <w:r>
+        <w:rPr/>
+        <w:t>challengeNine(arrNumbersSafeForMe);</w:t>
       </w:r>
     </w:p>
     <w:p>
@@ -1904,6 +2081,248 @@
     <w:p>
       <w:pPr>
         <w:pStyle w:val="ListParagraph"/>
+        <w:rPr>
+          <w:szCs w:val="24"/>
+        </w:rPr>
+      </w:pPr>
+      <w:r>
+        <w:rPr>
+          <w:szCs w:val="24"/>
+        </w:rPr>
+      </w:r>
+    </w:p>
+    <w:p>
+      <w:pPr>
+        <w:pStyle w:val="ListParagraph"/>
+        <w:rPr>
+          <w:szCs w:val="24"/>
+        </w:rPr>
+      </w:pPr>
+      <w:r>
+        <w:rPr>
+          <w:szCs w:val="24"/>
+        </w:rPr>
+        <w:t>function challengeTen(arrNum) {</w:t>
+      </w:r>
+    </w:p>
+    <w:p>
+      <w:pPr>
+        <w:pStyle w:val="ListParagraph"/>
+        <w:rPr>
+          <w:szCs w:val="24"/>
+        </w:rPr>
+      </w:pPr>
+      <w:r>
+        <w:rPr>
+          <w:szCs w:val="24"/>
+        </w:rPr>
+        <w:t xml:space="preserve">    </w:t>
+      </w:r>
+      <w:r>
+        <w:rPr>
+          <w:szCs w:val="24"/>
+        </w:rPr>
+        <w:t>let sum = 0;</w:t>
+      </w:r>
+    </w:p>
+    <w:p>
+      <w:pPr>
+        <w:pStyle w:val="ListParagraph"/>
+        <w:rPr>
+          <w:szCs w:val="24"/>
+        </w:rPr>
+      </w:pPr>
+      <w:r>
+        <w:rPr>
+          <w:szCs w:val="24"/>
+        </w:rPr>
+        <w:t xml:space="preserve">    </w:t>
+      </w:r>
+      <w:r>
+        <w:rPr>
+          <w:szCs w:val="24"/>
+        </w:rPr>
+        <w:t>let i = 0;</w:t>
+      </w:r>
+    </w:p>
+    <w:p>
+      <w:pPr>
+        <w:pStyle w:val="ListParagraph"/>
+        <w:rPr>
+          <w:szCs w:val="24"/>
+        </w:rPr>
+      </w:pPr>
+      <w:r>
+        <w:rPr>
+          <w:szCs w:val="24"/>
+        </w:rPr>
+        <w:t xml:space="preserve">    </w:t>
+      </w:r>
+      <w:r>
+        <w:rPr>
+          <w:szCs w:val="24"/>
+        </w:rPr>
+        <w:t>while (i &lt; arrNum.length) {</w:t>
+      </w:r>
+    </w:p>
+    <w:p>
+      <w:pPr>
+        <w:pStyle w:val="ListParagraph"/>
+        <w:rPr>
+          <w:szCs w:val="24"/>
+        </w:rPr>
+      </w:pPr>
+      <w:r>
+        <w:rPr>
+          <w:szCs w:val="24"/>
+        </w:rPr>
+        <w:t xml:space="preserve">            </w:t>
+      </w:r>
+      <w:r>
+        <w:rPr>
+          <w:szCs w:val="24"/>
+        </w:rPr>
+        <w:t>sum = sum + arrNum[i];</w:t>
+      </w:r>
+    </w:p>
+    <w:p>
+      <w:pPr>
+        <w:pStyle w:val="ListParagraph"/>
+        <w:rPr>
+          <w:szCs w:val="24"/>
+        </w:rPr>
+      </w:pPr>
+      <w:r>
+        <w:rPr>
+          <w:szCs w:val="24"/>
+        </w:rPr>
+        <w:t xml:space="preserve">            </w:t>
+      </w:r>
+      <w:r>
+        <w:rPr>
+          <w:szCs w:val="24"/>
+        </w:rPr>
+        <w:t>i++;</w:t>
+      </w:r>
+    </w:p>
+    <w:p>
+      <w:pPr>
+        <w:pStyle w:val="ListParagraph"/>
+        <w:rPr>
+          <w:szCs w:val="24"/>
+        </w:rPr>
+      </w:pPr>
+      <w:r>
+        <w:rPr>
+          <w:szCs w:val="24"/>
+        </w:rPr>
+        <w:t xml:space="preserve">    </w:t>
+      </w:r>
+      <w:r>
+        <w:rPr>
+          <w:szCs w:val="24"/>
+        </w:rPr>
+        <w:t>}</w:t>
+      </w:r>
+    </w:p>
+    <w:p>
+      <w:pPr>
+        <w:pStyle w:val="ListParagraph"/>
+        <w:rPr>
+          <w:szCs w:val="24"/>
+        </w:rPr>
+      </w:pPr>
+      <w:r>
+        <w:rPr>
+          <w:szCs w:val="24"/>
+        </w:rPr>
+        <w:t xml:space="preserve">    </w:t>
+      </w:r>
+      <w:r>
+        <w:rPr>
+          <w:szCs w:val="24"/>
+        </w:rPr>
+        <w:t>console.log(sum / arrNum.length);</w:t>
+      </w:r>
+    </w:p>
+    <w:p>
+      <w:pPr>
+        <w:pStyle w:val="ListParagraph"/>
+        <w:rPr>
+          <w:szCs w:val="24"/>
+        </w:rPr>
+      </w:pPr>
+      <w:r>
+        <w:rPr>
+          <w:szCs w:val="24"/>
+        </w:rPr>
+        <w:t xml:space="preserve">    </w:t>
+      </w:r>
+      <w:r>
+        <w:rPr>
+          <w:szCs w:val="24"/>
+        </w:rPr>
+        <w:t>return 0;</w:t>
+      </w:r>
+    </w:p>
+    <w:p>
+      <w:pPr>
+        <w:pStyle w:val="ListParagraph"/>
+        <w:rPr>
+          <w:szCs w:val="24"/>
+        </w:rPr>
+      </w:pPr>
+      <w:r>
+        <w:rPr>
+          <w:szCs w:val="24"/>
+        </w:rPr>
+        <w:t>}</w:t>
+      </w:r>
+    </w:p>
+    <w:p>
+      <w:pPr>
+        <w:pStyle w:val="ListParagraph"/>
+        <w:rPr>
+          <w:szCs w:val="24"/>
+        </w:rPr>
+      </w:pPr>
+      <w:r>
+        <w:rPr>
+          <w:szCs w:val="24"/>
+        </w:rPr>
+        <w:t>const arrGNumbSaf = [15, 25, 5, 15];</w:t>
+      </w:r>
+    </w:p>
+    <w:p>
+      <w:pPr>
+        <w:pStyle w:val="ListParagraph"/>
+        <w:rPr>
+          <w:szCs w:val="24"/>
+        </w:rPr>
+      </w:pPr>
+      <w:r>
+        <w:rPr>
+          <w:szCs w:val="24"/>
+        </w:rPr>
+        <w:t>challengeTen(arrGNumbSaf);</w:t>
+      </w:r>
+    </w:p>
+    <w:p>
+      <w:pPr>
+        <w:pStyle w:val="ListParagraph"/>
+        <w:rPr>
+          <w:szCs w:val="24"/>
+        </w:rPr>
+      </w:pPr>
+      <w:r>
+        <w:rPr>
+          <w:szCs w:val="24"/>
+        </w:rPr>
+      </w:r>
+    </w:p>
+    <w:p>
+      <w:pPr>
+        <w:pStyle w:val="ListParagraph"/>
         <w:numPr>
           <w:ilvl w:val="0"/>
           <w:numId w:val="2"/>
@@ -1922,6 +2341,484 @@
     <w:p>
       <w:pPr>
         <w:pStyle w:val="ListParagraph"/>
+        <w:rPr>
+          <w:szCs w:val="24"/>
+        </w:rPr>
+      </w:pPr>
+      <w:r>
+        <w:rPr>
+          <w:szCs w:val="24"/>
+        </w:rPr>
+      </w:r>
+    </w:p>
+    <w:p>
+      <w:pPr>
+        <w:pStyle w:val="ListParagraph"/>
+        <w:rPr>
+          <w:szCs w:val="24"/>
+        </w:rPr>
+      </w:pPr>
+      <w:r>
+        <w:rPr>
+          <w:szCs w:val="24"/>
+        </w:rPr>
+        <w:t>function challengeEleven(arrNum1, arrNum2) {</w:t>
+      </w:r>
+    </w:p>
+    <w:p>
+      <w:pPr>
+        <w:pStyle w:val="ListParagraph"/>
+        <w:rPr>
+          <w:szCs w:val="24"/>
+        </w:rPr>
+      </w:pPr>
+      <w:r>
+        <w:rPr>
+          <w:szCs w:val="24"/>
+        </w:rPr>
+        <w:t xml:space="preserve">    </w:t>
+      </w:r>
+      <w:r>
+        <w:rPr>
+          <w:szCs w:val="24"/>
+        </w:rPr>
+        <w:t>let sum1 = 0;</w:t>
+      </w:r>
+    </w:p>
+    <w:p>
+      <w:pPr>
+        <w:pStyle w:val="ListParagraph"/>
+        <w:rPr>
+          <w:szCs w:val="24"/>
+        </w:rPr>
+      </w:pPr>
+      <w:r>
+        <w:rPr>
+          <w:szCs w:val="24"/>
+        </w:rPr>
+        <w:t xml:space="preserve">    </w:t>
+      </w:r>
+      <w:r>
+        <w:rPr>
+          <w:szCs w:val="24"/>
+        </w:rPr>
+        <w:t>let i1 = 0;</w:t>
+      </w:r>
+    </w:p>
+    <w:p>
+      <w:pPr>
+        <w:pStyle w:val="ListParagraph"/>
+        <w:rPr>
+          <w:szCs w:val="24"/>
+        </w:rPr>
+      </w:pPr>
+      <w:r>
+        <w:rPr>
+          <w:szCs w:val="24"/>
+        </w:rPr>
+        <w:t xml:space="preserve">    </w:t>
+      </w:r>
+      <w:r>
+        <w:rPr>
+          <w:szCs w:val="24"/>
+        </w:rPr>
+        <w:t>while (i1 &lt; arrNum1.length) {</w:t>
+      </w:r>
+    </w:p>
+    <w:p>
+      <w:pPr>
+        <w:pStyle w:val="ListParagraph"/>
+        <w:rPr>
+          <w:szCs w:val="24"/>
+        </w:rPr>
+      </w:pPr>
+      <w:r>
+        <w:rPr>
+          <w:szCs w:val="24"/>
+        </w:rPr>
+        <w:t xml:space="preserve">            </w:t>
+      </w:r>
+      <w:r>
+        <w:rPr>
+          <w:szCs w:val="24"/>
+        </w:rPr>
+        <w:t>sum1 = sum1 + arrNum1[i1];</w:t>
+      </w:r>
+    </w:p>
+    <w:p>
+      <w:pPr>
+        <w:pStyle w:val="ListParagraph"/>
+        <w:rPr>
+          <w:szCs w:val="24"/>
+        </w:rPr>
+      </w:pPr>
+      <w:r>
+        <w:rPr>
+          <w:szCs w:val="24"/>
+        </w:rPr>
+        <w:t xml:space="preserve">            </w:t>
+      </w:r>
+      <w:r>
+        <w:rPr>
+          <w:szCs w:val="24"/>
+        </w:rPr>
+        <w:t>i1++;</w:t>
+      </w:r>
+    </w:p>
+    <w:p>
+      <w:pPr>
+        <w:pStyle w:val="ListParagraph"/>
+        <w:rPr>
+          <w:szCs w:val="24"/>
+        </w:rPr>
+      </w:pPr>
+      <w:r>
+        <w:rPr>
+          <w:szCs w:val="24"/>
+        </w:rPr>
+        <w:t xml:space="preserve">    </w:t>
+      </w:r>
+      <w:r>
+        <w:rPr>
+          <w:szCs w:val="24"/>
+        </w:rPr>
+        <w:t>}</w:t>
+      </w:r>
+    </w:p>
+    <w:p>
+      <w:pPr>
+        <w:pStyle w:val="ListParagraph"/>
+        <w:rPr>
+          <w:szCs w:val="24"/>
+        </w:rPr>
+      </w:pPr>
+      <w:r>
+        <w:rPr>
+          <w:szCs w:val="24"/>
+        </w:rPr>
+        <w:t xml:space="preserve">    </w:t>
+      </w:r>
+    </w:p>
+    <w:p>
+      <w:pPr>
+        <w:pStyle w:val="ListParagraph"/>
+        <w:rPr>
+          <w:szCs w:val="24"/>
+        </w:rPr>
+      </w:pPr>
+      <w:r>
+        <w:rPr>
+          <w:szCs w:val="24"/>
+        </w:rPr>
+        <w:t xml:space="preserve">    </w:t>
+      </w:r>
+      <w:r>
+        <w:rPr>
+          <w:szCs w:val="24"/>
+        </w:rPr>
+        <w:t>let num1 = sum1 / arrNum1.length;</w:t>
+      </w:r>
+    </w:p>
+    <w:p>
+      <w:pPr>
+        <w:pStyle w:val="ListParagraph"/>
+        <w:rPr>
+          <w:szCs w:val="24"/>
+        </w:rPr>
+      </w:pPr>
+      <w:r>
+        <w:rPr>
+          <w:szCs w:val="24"/>
+        </w:rPr>
+        <w:t xml:space="preserve">    </w:t>
+      </w:r>
+    </w:p>
+    <w:p>
+      <w:pPr>
+        <w:pStyle w:val="ListParagraph"/>
+        <w:rPr>
+          <w:szCs w:val="24"/>
+        </w:rPr>
+      </w:pPr>
+      <w:r>
+        <w:rPr>
+          <w:szCs w:val="24"/>
+        </w:rPr>
+        <w:t xml:space="preserve">    </w:t>
+      </w:r>
+      <w:r>
+        <w:rPr>
+          <w:szCs w:val="24"/>
+        </w:rPr>
+        <w:t>let sum2 = 0;</w:t>
+      </w:r>
+    </w:p>
+    <w:p>
+      <w:pPr>
+        <w:pStyle w:val="ListParagraph"/>
+        <w:rPr>
+          <w:szCs w:val="24"/>
+        </w:rPr>
+      </w:pPr>
+      <w:r>
+        <w:rPr>
+          <w:szCs w:val="24"/>
+        </w:rPr>
+        <w:t xml:space="preserve">    </w:t>
+      </w:r>
+      <w:r>
+        <w:rPr>
+          <w:szCs w:val="24"/>
+        </w:rPr>
+        <w:t>let i2 = 0;</w:t>
+      </w:r>
+    </w:p>
+    <w:p>
+      <w:pPr>
+        <w:pStyle w:val="ListParagraph"/>
+        <w:rPr>
+          <w:szCs w:val="24"/>
+        </w:rPr>
+      </w:pPr>
+      <w:r>
+        <w:rPr>
+          <w:szCs w:val="24"/>
+        </w:rPr>
+        <w:t xml:space="preserve">    </w:t>
+      </w:r>
+      <w:r>
+        <w:rPr>
+          <w:szCs w:val="24"/>
+        </w:rPr>
+        <w:t>while (i2 &lt; arrNum2.length) {</w:t>
+      </w:r>
+    </w:p>
+    <w:p>
+      <w:pPr>
+        <w:pStyle w:val="ListParagraph"/>
+        <w:rPr>
+          <w:szCs w:val="24"/>
+        </w:rPr>
+      </w:pPr>
+      <w:r>
+        <w:rPr>
+          <w:szCs w:val="24"/>
+        </w:rPr>
+        <w:t xml:space="preserve">            </w:t>
+      </w:r>
+      <w:r>
+        <w:rPr>
+          <w:szCs w:val="24"/>
+        </w:rPr>
+        <w:t>sum2 = sum2 + arrNum2[i2];</w:t>
+      </w:r>
+    </w:p>
+    <w:p>
+      <w:pPr>
+        <w:pStyle w:val="ListParagraph"/>
+        <w:rPr>
+          <w:szCs w:val="24"/>
+        </w:rPr>
+      </w:pPr>
+      <w:r>
+        <w:rPr>
+          <w:szCs w:val="24"/>
+        </w:rPr>
+        <w:t xml:space="preserve">            </w:t>
+      </w:r>
+      <w:r>
+        <w:rPr>
+          <w:szCs w:val="24"/>
+        </w:rPr>
+        <w:t>i2++;</w:t>
+      </w:r>
+    </w:p>
+    <w:p>
+      <w:pPr>
+        <w:pStyle w:val="ListParagraph"/>
+        <w:rPr>
+          <w:szCs w:val="24"/>
+        </w:rPr>
+      </w:pPr>
+      <w:r>
+        <w:rPr>
+          <w:szCs w:val="24"/>
+        </w:rPr>
+        <w:t xml:space="preserve">    </w:t>
+      </w:r>
+      <w:r>
+        <w:rPr>
+          <w:szCs w:val="24"/>
+        </w:rPr>
+        <w:t>}</w:t>
+      </w:r>
+    </w:p>
+    <w:p>
+      <w:pPr>
+        <w:pStyle w:val="ListParagraph"/>
+        <w:rPr>
+          <w:szCs w:val="24"/>
+        </w:rPr>
+      </w:pPr>
+      <w:r>
+        <w:rPr>
+          <w:szCs w:val="24"/>
+        </w:rPr>
+        <w:t xml:space="preserve">    </w:t>
+      </w:r>
+      <w:r>
+        <w:rPr>
+          <w:szCs w:val="24"/>
+        </w:rPr>
+        <w:t>let num2 = sum2 / arrNum2.length;</w:t>
+      </w:r>
+    </w:p>
+    <w:p>
+      <w:pPr>
+        <w:pStyle w:val="ListParagraph"/>
+        <w:rPr>
+          <w:szCs w:val="24"/>
+        </w:rPr>
+      </w:pPr>
+      <w:r>
+        <w:rPr>
+          <w:szCs w:val="24"/>
+        </w:rPr>
+        <w:t xml:space="preserve">    </w:t>
+      </w:r>
+    </w:p>
+    <w:p>
+      <w:pPr>
+        <w:pStyle w:val="ListParagraph"/>
+        <w:rPr>
+          <w:szCs w:val="24"/>
+        </w:rPr>
+      </w:pPr>
+      <w:r>
+        <w:rPr>
+          <w:szCs w:val="24"/>
+        </w:rPr>
+        <w:t xml:space="preserve">    </w:t>
+      </w:r>
+      <w:r>
+        <w:rPr>
+          <w:szCs w:val="24"/>
+        </w:rPr>
+        <w:t>console.log(num1 &gt; num2);</w:t>
+      </w:r>
+    </w:p>
+    <w:p>
+      <w:pPr>
+        <w:pStyle w:val="ListParagraph"/>
+        <w:rPr>
+          <w:szCs w:val="24"/>
+        </w:rPr>
+      </w:pPr>
+      <w:r>
+        <w:rPr>
+          <w:szCs w:val="24"/>
+        </w:rPr>
+        <w:t xml:space="preserve">    </w:t>
+      </w:r>
+      <w:r>
+        <w:rPr>
+          <w:szCs w:val="24"/>
+        </w:rPr>
+        <w:t>console.log(num1 + " is greater than " + num2);</w:t>
+      </w:r>
+    </w:p>
+    <w:p>
+      <w:pPr>
+        <w:pStyle w:val="ListParagraph"/>
+        <w:rPr>
+          <w:szCs w:val="24"/>
+        </w:rPr>
+      </w:pPr>
+      <w:r>
+        <w:rPr>
+          <w:szCs w:val="24"/>
+        </w:rPr>
+        <w:t xml:space="preserve">    </w:t>
+      </w:r>
+      <w:r>
+        <w:rPr>
+          <w:szCs w:val="24"/>
+        </w:rPr>
+        <w:t>return 0</w:t>
+      </w:r>
+    </w:p>
+    <w:p>
+      <w:pPr>
+        <w:pStyle w:val="ListParagraph"/>
+        <w:rPr>
+          <w:szCs w:val="24"/>
+        </w:rPr>
+      </w:pPr>
+      <w:r>
+        <w:rPr>
+          <w:szCs w:val="24"/>
+        </w:rPr>
+        <w:t>}</w:t>
+      </w:r>
+    </w:p>
+    <w:p>
+      <w:pPr>
+        <w:pStyle w:val="ListParagraph"/>
+        <w:rPr>
+          <w:szCs w:val="24"/>
+        </w:rPr>
+      </w:pPr>
+      <w:r>
+        <w:rPr>
+          <w:szCs w:val="24"/>
+        </w:rPr>
+        <w:t>const arrGNumbSaf1 = [8, 2, 456, 231, 56];</w:t>
+      </w:r>
+    </w:p>
+    <w:p>
+      <w:pPr>
+        <w:pStyle w:val="ListParagraph"/>
+        <w:rPr>
+          <w:szCs w:val="24"/>
+        </w:rPr>
+      </w:pPr>
+      <w:r>
+        <w:rPr>
+          <w:szCs w:val="24"/>
+        </w:rPr>
+        <w:t>const arrGNumbSaf2 = [2, 5, 7, 9, 11, 27];</w:t>
+      </w:r>
+    </w:p>
+    <w:p>
+      <w:pPr>
+        <w:pStyle w:val="ListParagraph"/>
+        <w:rPr>
+          <w:szCs w:val="24"/>
+        </w:rPr>
+      </w:pPr>
+      <w:r>
+        <w:rPr>
+          <w:szCs w:val="24"/>
+        </w:rPr>
+        <w:t>challengeEleven(arrGNumbSaf1, arrGNumbSaf2);</w:t>
+      </w:r>
+    </w:p>
+    <w:p>
+      <w:pPr>
+        <w:pStyle w:val="ListParagraph"/>
+        <w:rPr>
+          <w:szCs w:val="24"/>
+        </w:rPr>
+      </w:pPr>
+      <w:r>
+        <w:rPr>
+          <w:szCs w:val="24"/>
+        </w:rPr>
+      </w:r>
+    </w:p>
+    <w:p>
+      <w:pPr>
+        <w:pStyle w:val="ListParagraph"/>
         <w:numPr>
           <w:ilvl w:val="0"/>
           <w:numId w:val="2"/>
@@ -1940,6 +2837,208 @@
     <w:p>
       <w:pPr>
         <w:pStyle w:val="ListParagraph"/>
+        <w:rPr>
+          <w:szCs w:val="24"/>
+        </w:rPr>
+      </w:pPr>
+      <w:r>
+        <w:rPr>
+          <w:szCs w:val="24"/>
+        </w:rPr>
+      </w:r>
+    </w:p>
+    <w:p>
+      <w:pPr>
+        <w:pStyle w:val="ListParagraph"/>
+        <w:rPr>
+          <w:szCs w:val="24"/>
+        </w:rPr>
+      </w:pPr>
+      <w:r>
+        <w:rPr>
+          <w:szCs w:val="24"/>
+        </w:rPr>
+        <w:t>let isHotOutside = true;</w:t>
+      </w:r>
+    </w:p>
+    <w:p>
+      <w:pPr>
+        <w:pStyle w:val="ListParagraph"/>
+        <w:rPr>
+          <w:szCs w:val="24"/>
+        </w:rPr>
+      </w:pPr>
+      <w:r>
+        <w:rPr>
+          <w:szCs w:val="24"/>
+        </w:rPr>
+        <w:t>let moneyInPocket = 25;</w:t>
+      </w:r>
+    </w:p>
+    <w:p>
+      <w:pPr>
+        <w:pStyle w:val="ListParagraph"/>
+        <w:rPr>
+          <w:szCs w:val="24"/>
+        </w:rPr>
+      </w:pPr>
+      <w:r>
+        <w:rPr>
+          <w:szCs w:val="24"/>
+        </w:rPr>
+      </w:r>
+    </w:p>
+    <w:p>
+      <w:pPr>
+        <w:pStyle w:val="ListParagraph"/>
+        <w:rPr>
+          <w:szCs w:val="24"/>
+        </w:rPr>
+      </w:pPr>
+      <w:r>
+        <w:rPr>
+          <w:szCs w:val="24"/>
+        </w:rPr>
+        <w:t>function willBuyDrink(bool, num) {</w:t>
+      </w:r>
+    </w:p>
+    <w:p>
+      <w:pPr>
+        <w:pStyle w:val="ListParagraph"/>
+        <w:rPr>
+          <w:szCs w:val="24"/>
+        </w:rPr>
+      </w:pPr>
+      <w:r>
+        <w:rPr>
+          <w:szCs w:val="24"/>
+        </w:rPr>
+        <w:t xml:space="preserve">       </w:t>
+      </w:r>
+      <w:r>
+        <w:rPr>
+          <w:szCs w:val="24"/>
+        </w:rPr>
+        <w:t>if (bool === true &amp;&amp; num &gt; 10.50) {</w:t>
+      </w:r>
+    </w:p>
+    <w:p>
+      <w:pPr>
+        <w:pStyle w:val="ListParagraph"/>
+        <w:rPr>
+          <w:szCs w:val="24"/>
+        </w:rPr>
+      </w:pPr>
+      <w:r>
+        <w:rPr>
+          <w:szCs w:val="24"/>
+        </w:rPr>
+        <w:t xml:space="preserve">           </w:t>
+      </w:r>
+      <w:r>
+        <w:rPr>
+          <w:szCs w:val="24"/>
+        </w:rPr>
+        <w:t>console.log(true);</w:t>
+      </w:r>
+    </w:p>
+    <w:p>
+      <w:pPr>
+        <w:pStyle w:val="ListParagraph"/>
+        <w:rPr>
+          <w:szCs w:val="24"/>
+        </w:rPr>
+      </w:pPr>
+      <w:r>
+        <w:rPr>
+          <w:szCs w:val="24"/>
+        </w:rPr>
+        <w:t xml:space="preserve">       </w:t>
+      </w:r>
+      <w:r>
+        <w:rPr>
+          <w:szCs w:val="24"/>
+        </w:rPr>
+        <w:t>}</w:t>
+      </w:r>
+    </w:p>
+    <w:p>
+      <w:pPr>
+        <w:pStyle w:val="ListParagraph"/>
+        <w:rPr>
+          <w:szCs w:val="24"/>
+        </w:rPr>
+      </w:pPr>
+      <w:r>
+        <w:rPr>
+          <w:szCs w:val="24"/>
+        </w:rPr>
+        <w:t xml:space="preserve">    </w:t>
+      </w:r>
+      <w:r>
+        <w:rPr>
+          <w:szCs w:val="24"/>
+        </w:rPr>
+        <w:t>return 0;</w:t>
+      </w:r>
+    </w:p>
+    <w:p>
+      <w:pPr>
+        <w:pStyle w:val="ListParagraph"/>
+        <w:rPr>
+          <w:szCs w:val="24"/>
+        </w:rPr>
+      </w:pPr>
+      <w:r>
+        <w:rPr>
+          <w:szCs w:val="24"/>
+        </w:rPr>
+        <w:t>}</w:t>
+      </w:r>
+    </w:p>
+    <w:p>
+      <w:pPr>
+        <w:pStyle w:val="ListParagraph"/>
+        <w:rPr>
+          <w:szCs w:val="24"/>
+        </w:rPr>
+      </w:pPr>
+      <w:r>
+        <w:rPr>
+          <w:szCs w:val="24"/>
+        </w:rPr>
+      </w:r>
+    </w:p>
+    <w:p>
+      <w:pPr>
+        <w:pStyle w:val="ListParagraph"/>
+        <w:rPr>
+          <w:szCs w:val="24"/>
+        </w:rPr>
+      </w:pPr>
+      <w:r>
+        <w:rPr>
+          <w:szCs w:val="24"/>
+        </w:rPr>
+        <w:t>willBuyDrink(isHotOutside, moneyInPocket);</w:t>
+      </w:r>
+    </w:p>
+    <w:p>
+      <w:pPr>
+        <w:pStyle w:val="ListParagraph"/>
+        <w:rPr>
+          <w:szCs w:val="24"/>
+        </w:rPr>
+      </w:pPr>
+      <w:r>
+        <w:rPr>
+          <w:szCs w:val="24"/>
+        </w:rPr>
+      </w:r>
+    </w:p>
+    <w:p>
+      <w:pPr>
+        <w:pStyle w:val="ListParagraph"/>
         <w:numPr>
           <w:ilvl w:val="0"/>
           <w:numId w:val="2"/>
@@ -1953,6 +3052,249 @@
           <w:szCs w:val="24"/>
         </w:rPr>
         <w:t>Create a function of your own that solves a problem. In comments, write what the function does and why you created it.</w:t>
+      </w:r>
+    </w:p>
+    <w:p>
+      <w:pPr>
+        <w:pStyle w:val="ListParagraph"/>
+        <w:rPr>
+          <w:szCs w:val="24"/>
+        </w:rPr>
+      </w:pPr>
+      <w:r>
+        <w:rPr>
+          <w:szCs w:val="24"/>
+        </w:rPr>
+      </w:r>
+    </w:p>
+    <w:p>
+      <w:pPr>
+        <w:pStyle w:val="ListParagraph"/>
+        <w:rPr>
+          <w:szCs w:val="24"/>
+        </w:rPr>
+      </w:pPr>
+      <w:r>
+        <w:rPr>
+          <w:szCs w:val="24"/>
+        </w:rPr>
+        <w:t>let isOnMyLinux = true;</w:t>
+      </w:r>
+    </w:p>
+    <w:p>
+      <w:pPr>
+        <w:pStyle w:val="ListParagraph"/>
+        <w:rPr>
+          <w:szCs w:val="24"/>
+        </w:rPr>
+      </w:pPr>
+      <w:r>
+        <w:rPr>
+          <w:szCs w:val="24"/>
+        </w:rPr>
+        <w:t>let isInTerminal = true;</w:t>
+      </w:r>
+    </w:p>
+    <w:p>
+      <w:pPr>
+        <w:pStyle w:val="ListParagraph"/>
+        <w:rPr>
+          <w:szCs w:val="24"/>
+        </w:rPr>
+      </w:pPr>
+      <w:r>
+        <w:rPr>
+          <w:szCs w:val="24"/>
+        </w:rPr>
+        <w:t>let havePreference = true;</w:t>
+      </w:r>
+    </w:p>
+    <w:p>
+      <w:pPr>
+        <w:pStyle w:val="ListParagraph"/>
+        <w:rPr>
+          <w:szCs w:val="24"/>
+        </w:rPr>
+      </w:pPr>
+      <w:r>
+        <w:rPr>
+          <w:szCs w:val="24"/>
+        </w:rPr>
+      </w:r>
+    </w:p>
+    <w:p>
+      <w:pPr>
+        <w:pStyle w:val="ListParagraph"/>
+        <w:rPr>
+          <w:szCs w:val="24"/>
+        </w:rPr>
+      </w:pPr>
+      <w:r>
+        <w:rPr>
+          <w:szCs w:val="24"/>
+        </w:rPr>
+        <w:t>function useBash(bool1, bool2, bool3) {</w:t>
+      </w:r>
+    </w:p>
+    <w:p>
+      <w:pPr>
+        <w:pStyle w:val="ListParagraph"/>
+        <w:rPr>
+          <w:szCs w:val="24"/>
+        </w:rPr>
+      </w:pPr>
+      <w:r>
+        <w:rPr>
+          <w:szCs w:val="24"/>
+        </w:rPr>
+        <w:t xml:space="preserve">       </w:t>
+      </w:r>
+      <w:r>
+        <w:rPr>
+          <w:szCs w:val="24"/>
+        </w:rPr>
+        <w:t>if (bool1 === true &amp;&amp; bool2 === true &amp;&amp; bool3 === true) {</w:t>
+      </w:r>
+    </w:p>
+    <w:p>
+      <w:pPr>
+        <w:pStyle w:val="ListParagraph"/>
+        <w:rPr>
+          <w:szCs w:val="24"/>
+        </w:rPr>
+      </w:pPr>
+      <w:r>
+        <w:rPr>
+          <w:szCs w:val="24"/>
+        </w:rPr>
+        <w:t xml:space="preserve">           </w:t>
+      </w:r>
+      <w:r>
+        <w:rPr>
+          <w:szCs w:val="24"/>
+        </w:rPr>
+        <w:t>console.log("You should definitely use bash for this assignment since it's on linux and in the terminal!");</w:t>
+      </w:r>
+    </w:p>
+    <w:p>
+      <w:pPr>
+        <w:pStyle w:val="ListParagraph"/>
+        <w:rPr>
+          <w:szCs w:val="24"/>
+        </w:rPr>
+      </w:pPr>
+      <w:r>
+        <w:rPr>
+          <w:szCs w:val="24"/>
+        </w:rPr>
+        <w:t xml:space="preserve">       </w:t>
+      </w:r>
+      <w:r>
+        <w:rPr>
+          <w:szCs w:val="24"/>
+        </w:rPr>
+        <w:t>} else {</w:t>
+      </w:r>
+    </w:p>
+    <w:p>
+      <w:pPr>
+        <w:pStyle w:val="ListParagraph"/>
+        <w:rPr>
+          <w:szCs w:val="24"/>
+        </w:rPr>
+      </w:pPr>
+      <w:r>
+        <w:rPr>
+          <w:szCs w:val="24"/>
+        </w:rPr>
+        <w:t xml:space="preserve">                </w:t>
+      </w:r>
+      <w:r>
+        <w:rPr>
+          <w:szCs w:val="24"/>
+        </w:rPr>
+        <w:t>console.log("I suppose you could use JavaScript.....");</w:t>
+      </w:r>
+    </w:p>
+    <w:p>
+      <w:pPr>
+        <w:pStyle w:val="ListParagraph"/>
+        <w:rPr>
+          <w:szCs w:val="24"/>
+        </w:rPr>
+      </w:pPr>
+      <w:r>
+        <w:rPr>
+          <w:szCs w:val="24"/>
+        </w:rPr>
+        <w:t xml:space="preserve">       </w:t>
+      </w:r>
+      <w:r>
+        <w:rPr>
+          <w:szCs w:val="24"/>
+        </w:rPr>
+        <w:t>}</w:t>
+      </w:r>
+    </w:p>
+    <w:p>
+      <w:pPr>
+        <w:pStyle w:val="ListParagraph"/>
+        <w:rPr>
+          <w:szCs w:val="24"/>
+        </w:rPr>
+      </w:pPr>
+      <w:r>
+        <w:rPr>
+          <w:szCs w:val="24"/>
+        </w:rPr>
+        <w:t xml:space="preserve">    </w:t>
+      </w:r>
+      <w:r>
+        <w:rPr>
+          <w:szCs w:val="24"/>
+        </w:rPr>
+        <w:t>return 0;</w:t>
+      </w:r>
+    </w:p>
+    <w:p>
+      <w:pPr>
+        <w:pStyle w:val="ListParagraph"/>
+        <w:rPr>
+          <w:szCs w:val="24"/>
+        </w:rPr>
+      </w:pPr>
+      <w:r>
+        <w:rPr>
+          <w:szCs w:val="24"/>
+        </w:rPr>
+        <w:t>}</w:t>
+      </w:r>
+    </w:p>
+    <w:p>
+      <w:pPr>
+        <w:pStyle w:val="ListParagraph"/>
+        <w:rPr>
+          <w:szCs w:val="24"/>
+        </w:rPr>
+      </w:pPr>
+      <w:r>
+        <w:rPr>
+          <w:szCs w:val="24"/>
+        </w:rPr>
+      </w:r>
+    </w:p>
+    <w:p>
+      <w:pPr>
+        <w:pStyle w:val="ListParagraph"/>
+        <w:rPr>
+          <w:szCs w:val="24"/>
+        </w:rPr>
+      </w:pPr>
+      <w:r>
+        <w:rPr>
+          <w:szCs w:val="24"/>
+        </w:rPr>
+        <w:t>useBash(isOnMyLinux, isInTerminal, havePreference);</w:t>
       </w:r>
     </w:p>
     <w:p>

</xml_diff>

<commit_message>
adds screenshot to doc
</commit_message>
<xml_diff>
--- a/WillC-JS-Week3-Coding-Assignment.docx
+++ b/WillC-JS-Week3-Coding-Assignment.docx
@@ -3299,6 +3299,188 @@
     </w:p>
     <w:p>
       <w:pPr>
+        <w:pStyle w:val="ListParagraph"/>
+        <w:rPr>
+          <w:szCs w:val="24"/>
+        </w:rPr>
+      </w:pPr>
+      <w:r>
+        <w:rPr>
+          <w:szCs w:val="24"/>
+        </w:rPr>
+      </w:r>
+    </w:p>
+    <w:p>
+      <w:pPr>
+        <w:pStyle w:val="ListParagraph"/>
+        <w:rPr>
+          <w:szCs w:val="24"/>
+        </w:rPr>
+      </w:pPr>
+      <w:r>
+        <w:rPr>
+          <w:szCs w:val="24"/>
+        </w:rPr>
+      </w:r>
+    </w:p>
+    <w:p>
+      <w:pPr>
+        <w:pStyle w:val="ListParagraph"/>
+        <w:rPr>
+          <w:szCs w:val="24"/>
+        </w:rPr>
+      </w:pPr>
+      <w:r>
+        <w:rPr>
+          <w:szCs w:val="24"/>
+        </w:rPr>
+      </w:r>
+    </w:p>
+    <w:p>
+      <w:pPr>
+        <w:pStyle w:val="ListParagraph"/>
+        <w:rPr>
+          <w:szCs w:val="24"/>
+        </w:rPr>
+      </w:pPr>
+      <w:r>
+        <w:rPr>
+          <w:szCs w:val="24"/>
+        </w:rPr>
+      </w:r>
+    </w:p>
+    <w:p>
+      <w:pPr>
+        <w:pStyle w:val="ListParagraph"/>
+        <w:rPr>
+          <w:szCs w:val="24"/>
+        </w:rPr>
+      </w:pPr>
+      <w:r>
+        <w:rPr>
+          <w:szCs w:val="24"/>
+        </w:rPr>
+      </w:r>
+    </w:p>
+    <w:p>
+      <w:pPr>
+        <w:pStyle w:val="ListParagraph"/>
+        <w:rPr>
+          <w:szCs w:val="24"/>
+        </w:rPr>
+      </w:pPr>
+      <w:r>
+        <w:rPr>
+          <w:szCs w:val="24"/>
+        </w:rPr>
+      </w:r>
+    </w:p>
+    <w:p>
+      <w:pPr>
+        <w:pStyle w:val="ListParagraph"/>
+        <w:rPr>
+          <w:szCs w:val="24"/>
+        </w:rPr>
+      </w:pPr>
+      <w:r>
+        <w:rPr>
+          <w:szCs w:val="24"/>
+        </w:rPr>
+      </w:r>
+    </w:p>
+    <w:p>
+      <w:pPr>
+        <w:pStyle w:val="ListParagraph"/>
+        <w:rPr>
+          <w:szCs w:val="24"/>
+        </w:rPr>
+      </w:pPr>
+      <w:r>
+        <w:rPr>
+          <w:szCs w:val="24"/>
+        </w:rPr>
+      </w:r>
+    </w:p>
+    <w:p>
+      <w:pPr>
+        <w:pStyle w:val="ListParagraph"/>
+        <w:rPr>
+          <w:szCs w:val="24"/>
+        </w:rPr>
+      </w:pPr>
+      <w:r>
+        <w:rPr>
+          <w:szCs w:val="24"/>
+        </w:rPr>
+      </w:r>
+    </w:p>
+    <w:p>
+      <w:pPr>
+        <w:pStyle w:val="ListParagraph"/>
+        <w:rPr>
+          <w:szCs w:val="24"/>
+        </w:rPr>
+      </w:pPr>
+      <w:r>
+        <w:rPr>
+          <w:szCs w:val="24"/>
+        </w:rPr>
+      </w:r>
+    </w:p>
+    <w:p>
+      <w:pPr>
+        <w:pStyle w:val="ListParagraph"/>
+        <w:rPr>
+          <w:szCs w:val="24"/>
+        </w:rPr>
+      </w:pPr>
+      <w:r>
+        <w:rPr>
+          <w:szCs w:val="24"/>
+        </w:rPr>
+      </w:r>
+    </w:p>
+    <w:p>
+      <w:pPr>
+        <w:pStyle w:val="ListParagraph"/>
+        <w:rPr>
+          <w:szCs w:val="24"/>
+        </w:rPr>
+      </w:pPr>
+      <w:r>
+        <w:rPr>
+          <w:szCs w:val="24"/>
+        </w:rPr>
+      </w:r>
+    </w:p>
+    <w:p>
+      <w:pPr>
+        <w:pStyle w:val="ListParagraph"/>
+        <w:rPr>
+          <w:szCs w:val="24"/>
+        </w:rPr>
+      </w:pPr>
+      <w:r>
+        <w:rPr>
+          <w:szCs w:val="24"/>
+        </w:rPr>
+      </w:r>
+    </w:p>
+    <w:p>
+      <w:pPr>
+        <w:pStyle w:val="ListParagraph"/>
+        <w:rPr>
+          <w:szCs w:val="24"/>
+        </w:rPr>
+      </w:pPr>
+      <w:r>
+        <w:rPr>
+          <w:szCs w:val="24"/>
+        </w:rPr>
+      </w:r>
+    </w:p>
+    <w:p>
+      <w:pPr>
         <w:pStyle w:val="Normal"/>
         <w:rPr>
           <w:b/>
@@ -3328,6 +3510,51 @@
           <w:b/>
           <w:szCs w:val="24"/>
         </w:rPr>
+        <w:drawing>
+          <wp:anchor behindDoc="0" distT="0" distB="0" distL="0" distR="0" simplePos="0" locked="0" layoutInCell="0" allowOverlap="1" relativeHeight="10">
+            <wp:simplePos x="0" y="0"/>
+            <wp:positionH relativeFrom="column">
+              <wp:posOffset>-447675</wp:posOffset>
+            </wp:positionH>
+            <wp:positionV relativeFrom="paragraph">
+              <wp:posOffset>21590</wp:posOffset>
+            </wp:positionV>
+            <wp:extent cx="5943600" cy="3341370"/>
+            <wp:effectExtent l="0" t="0" r="0" b="0"/>
+            <wp:wrapSquare wrapText="largest"/>
+            <wp:docPr id="1" name="Image1" descr=""/>
+            <wp:cNvGraphicFramePr>
+              <a:graphicFrameLocks xmlns:a="http://schemas.openxmlformats.org/drawingml/2006/main" noChangeAspect="1"/>
+            </wp:cNvGraphicFramePr>
+            <a:graphic xmlns:a="http://schemas.openxmlformats.org/drawingml/2006/main">
+              <a:graphicData uri="http://schemas.openxmlformats.org/drawingml/2006/picture">
+                <pic:pic xmlns:pic="http://schemas.openxmlformats.org/drawingml/2006/picture">
+                  <pic:nvPicPr>
+                    <pic:cNvPr id="1" name="Image1" descr=""/>
+                    <pic:cNvPicPr>
+                      <a:picLocks noChangeAspect="1" noChangeArrowheads="1"/>
+                    </pic:cNvPicPr>
+                  </pic:nvPicPr>
+                  <pic:blipFill>
+                    <a:blip r:embed="rId2"/>
+                    <a:stretch>
+                      <a:fillRect/>
+                    </a:stretch>
+                  </pic:blipFill>
+                  <pic:spPr bwMode="auto">
+                    <a:xfrm>
+                      <a:off x="0" y="0"/>
+                      <a:ext cx="5943600" cy="3341370"/>
+                    </a:xfrm>
+                    <a:prstGeom prst="rect">
+                      <a:avLst/>
+                    </a:prstGeom>
+                  </pic:spPr>
+                </pic:pic>
+              </a:graphicData>
+            </a:graphic>
+          </wp:anchor>
+        </w:drawing>
       </w:r>
     </w:p>
     <w:p>
@@ -3361,8 +3588,8 @@
       </w:r>
     </w:p>
     <w:sectPr>
-      <w:headerReference w:type="default" r:id="rId2"/>
-      <w:footerReference w:type="default" r:id="rId3"/>
+      <w:headerReference w:type="default" r:id="rId3"/>
+      <w:footerReference w:type="default" r:id="rId4"/>
       <w:type w:val="nextPage"/>
       <w:pgSz w:w="12240" w:h="15840"/>
       <w:pgMar w:left="1440" w:right="1440" w:gutter="0" w:header="720" w:top="1440" w:footer="720" w:bottom="1440"/>
@@ -3402,7 +3629,7 @@
         <wp:inline distT="0" distB="0" distL="0" distR="0">
           <wp:extent cx="5943600" cy="723900"/>
           <wp:effectExtent l="0" t="0" r="0" b="0"/>
-          <wp:docPr id="1" name="Picture 1" descr="Promineo Tech Logo"/>
+          <wp:docPr id="2" name="Picture 1" descr="Promineo Tech Logo"/>
           <wp:cNvGraphicFramePr>
             <a:graphicFrameLocks xmlns:a="http://schemas.openxmlformats.org/drawingml/2006/main" noChangeAspect="1"/>
           </wp:cNvGraphicFramePr>
@@ -3410,7 +3637,7 @@
             <a:graphicData uri="http://schemas.openxmlformats.org/drawingml/2006/picture">
               <pic:pic xmlns:pic="http://schemas.openxmlformats.org/drawingml/2006/picture">
                 <pic:nvPicPr>
-                  <pic:cNvPr id="1" name="Picture 1" descr="Promineo Tech Logo"/>
+                  <pic:cNvPr id="2" name="Picture 1" descr="Promineo Tech Logo"/>
                   <pic:cNvPicPr>
                     <a:picLocks noChangeAspect="1" noChangeArrowheads="1"/>
                   </pic:cNvPicPr>

</xml_diff>

<commit_message>
finishes up what is needed for the Coding Assignment aside from putting it in PDF form
</commit_message>
<xml_diff>
--- a/WillC-JS-Week3-Coding-Assignment.docx
+++ b/WillC-JS-Week3-Coding-Assignment.docx
@@ -3506,15 +3506,11 @@
         </w:rPr>
       </w:pPr>
       <w:r>
-        <w:rPr>
-          <w:b/>
-          <w:szCs w:val="24"/>
-        </w:rPr>
         <w:drawing>
           <wp:anchor behindDoc="0" distT="0" distB="0" distL="0" distR="0" simplePos="0" locked="0" layoutInCell="0" allowOverlap="1" relativeHeight="10">
             <wp:simplePos x="0" y="0"/>
             <wp:positionH relativeFrom="column">
-              <wp:posOffset>-447675</wp:posOffset>
+              <wp:posOffset>-28575</wp:posOffset>
             </wp:positionH>
             <wp:positionV relativeFrom="paragraph">
               <wp:posOffset>21590</wp:posOffset>
@@ -3556,16 +3552,6 @@
           </wp:anchor>
         </w:drawing>
       </w:r>
-    </w:p>
-    <w:p>
-      <w:pPr>
-        <w:pStyle w:val="Normal"/>
-        <w:rPr>
-          <w:b/>
-          <w:b/>
-          <w:szCs w:val="24"/>
-        </w:rPr>
-      </w:pPr>
       <w:r>
         <w:rPr>
           <w:b/>
@@ -3585,11 +3571,56 @@
       </w:pPr>
       <w:r>
         <w:rPr/>
+        <w:drawing>
+          <wp:anchor behindDoc="0" distT="0" distB="0" distL="0" distR="0" simplePos="0" locked="0" layoutInCell="0" allowOverlap="1" relativeHeight="11">
+            <wp:simplePos x="0" y="0"/>
+            <wp:positionH relativeFrom="column">
+              <wp:align>center</wp:align>
+            </wp:positionH>
+            <wp:positionV relativeFrom="paragraph">
+              <wp:posOffset>635</wp:posOffset>
+            </wp:positionV>
+            <wp:extent cx="5943600" cy="3341370"/>
+            <wp:effectExtent l="0" t="0" r="0" b="0"/>
+            <wp:wrapSquare wrapText="largest"/>
+            <wp:docPr id="2" name="Image2" descr=""/>
+            <wp:cNvGraphicFramePr>
+              <a:graphicFrameLocks xmlns:a="http://schemas.openxmlformats.org/drawingml/2006/main" noChangeAspect="1"/>
+            </wp:cNvGraphicFramePr>
+            <a:graphic xmlns:a="http://schemas.openxmlformats.org/drawingml/2006/main">
+              <a:graphicData uri="http://schemas.openxmlformats.org/drawingml/2006/picture">
+                <pic:pic xmlns:pic="http://schemas.openxmlformats.org/drawingml/2006/picture">
+                  <pic:nvPicPr>
+                    <pic:cNvPr id="2" name="Image2" descr=""/>
+                    <pic:cNvPicPr>
+                      <a:picLocks noChangeAspect="1" noChangeArrowheads="1"/>
+                    </pic:cNvPicPr>
+                  </pic:nvPicPr>
+                  <pic:blipFill>
+                    <a:blip r:embed="rId3"/>
+                    <a:stretch>
+                      <a:fillRect/>
+                    </a:stretch>
+                  </pic:blipFill>
+                  <pic:spPr bwMode="auto">
+                    <a:xfrm>
+                      <a:off x="0" y="0"/>
+                      <a:ext cx="5943600" cy="3341370"/>
+                    </a:xfrm>
+                    <a:prstGeom prst="rect">
+                      <a:avLst/>
+                    </a:prstGeom>
+                  </pic:spPr>
+                </pic:pic>
+              </a:graphicData>
+            </a:graphic>
+          </wp:anchor>
+        </w:drawing>
       </w:r>
     </w:p>
     <w:sectPr>
-      <w:headerReference w:type="default" r:id="rId3"/>
-      <w:footerReference w:type="default" r:id="rId4"/>
+      <w:headerReference w:type="default" r:id="rId4"/>
+      <w:footerReference w:type="default" r:id="rId5"/>
       <w:type w:val="nextPage"/>
       <w:pgSz w:w="12240" w:h="15840"/>
       <w:pgMar w:left="1440" w:right="1440" w:gutter="0" w:header="720" w:top="1440" w:footer="720" w:bottom="1440"/>
@@ -3629,7 +3660,7 @@
         <wp:inline distT="0" distB="0" distL="0" distR="0">
           <wp:extent cx="5943600" cy="723900"/>
           <wp:effectExtent l="0" t="0" r="0" b="0"/>
-          <wp:docPr id="2" name="Picture 1" descr="Promineo Tech Logo"/>
+          <wp:docPr id="3" name="Picture 1" descr="Promineo Tech Logo"/>
           <wp:cNvGraphicFramePr>
             <a:graphicFrameLocks xmlns:a="http://schemas.openxmlformats.org/drawingml/2006/main" noChangeAspect="1"/>
           </wp:cNvGraphicFramePr>
@@ -3637,7 +3668,7 @@
             <a:graphicData uri="http://schemas.openxmlformats.org/drawingml/2006/picture">
               <pic:pic xmlns:pic="http://schemas.openxmlformats.org/drawingml/2006/picture">
                 <pic:nvPicPr>
-                  <pic:cNvPr id="2" name="Picture 1" descr="Promineo Tech Logo"/>
+                  <pic:cNvPr id="3" name="Picture 1" descr="Promineo Tech Logo"/>
                   <pic:cNvPicPr>
                     <a:picLocks noChangeAspect="1" noChangeArrowheads="1"/>
                   </pic:cNvPicPr>

</xml_diff>

<commit_message>
adds first pdf version; adds some question marks to docx file
</commit_message>
<xml_diff>
--- a/WillC-JS-Week3-Coding-Assignment.docx
+++ b/WillC-JS-Week3-Coding-Assignment.docx
@@ -104,7 +104,15 @@
           <w:b/>
           <w:szCs w:val="24"/>
         </w:rPr>
-        <w:t>URL to Your Coding Assignment Video:</w:t>
+        <w:t xml:space="preserve">URL to Your Coding Assignment Video: </w:t>
+      </w:r>
+      <w:r>
+        <w:rPr>
+          <w:b w:val="false"/>
+          <w:bCs w:val="false"/>
+          <w:szCs w:val="24"/>
+        </w:rPr>
+        <w:t>???</w:t>
       </w:r>
     </w:p>
     <w:p>

</xml_diff>

<commit_message>
makes github link in doc and pdf to match new git repo online
</commit_message>
<xml_diff>
--- a/WillC-JS-Week3-Coding-Assignment.docx
+++ b/WillC-JS-Week3-Coding-Assignment.docx
@@ -12,6 +12,7 @@
           <w:numId w:val="0"/>
         </w:numPr>
         <w:spacing w:before="240" w:after="0"/>
+        <w:ind w:left="0" w:hanging="0"/>
         <w:jc w:val="center"/>
         <w:rPr/>
       </w:pPr>
@@ -71,7 +72,7 @@
           <w:bCs w:val="false"/>
           <w:szCs w:val="24"/>
         </w:rPr>
-        <w:t>https://github.com/CardioLeo/wk3_promineo</w:t>
+        <w:t>https://github.com/CardioLeo/wk3JSApp</w:t>
       </w:r>
     </w:p>
     <w:p>
@@ -112,7 +113,7 @@
           <w:bCs w:val="false"/>
           <w:szCs w:val="24"/>
         </w:rPr>
-        <w:t>???</w:t>
+        <w:t>[I don’t remember anything about a video]</w:t>
       </w:r>
     </w:p>
     <w:p>
@@ -185,8 +186,9 @@
         <w:pStyle w:val="ListParagraph"/>
         <w:numPr>
           <w:ilvl w:val="0"/>
-          <w:numId w:val="2"/>
+          <w:numId w:val="1"/>
         </w:numPr>
+        <w:ind w:left="720" w:right="0" w:hanging="360"/>
         <w:rPr>
           <w:szCs w:val="24"/>
         </w:rPr>
@@ -203,8 +205,9 @@
         <w:pStyle w:val="ListParagraph"/>
         <w:numPr>
           <w:ilvl w:val="1"/>
-          <w:numId w:val="2"/>
+          <w:numId w:val="1"/>
         </w:numPr>
+        <w:ind w:left="1440" w:right="0" w:hanging="360"/>
         <w:rPr/>
       </w:pPr>
       <w:r>
@@ -247,8 +250,9 @@
         <w:pStyle w:val="ListParagraph"/>
         <w:numPr>
           <w:ilvl w:val="1"/>
-          <w:numId w:val="2"/>
+          <w:numId w:val="1"/>
         </w:numPr>
+        <w:ind w:left="1440" w:right="0" w:hanging="360"/>
         <w:rPr>
           <w:szCs w:val="24"/>
         </w:rPr>
@@ -265,8 +269,9 @@
         <w:pStyle w:val="ListParagraph"/>
         <w:numPr>
           <w:ilvl w:val="1"/>
-          <w:numId w:val="2"/>
+          <w:numId w:val="1"/>
         </w:numPr>
+        <w:ind w:left="1440" w:right="0" w:hanging="360"/>
         <w:rPr>
           <w:szCs w:val="24"/>
         </w:rPr>
@@ -459,8 +464,9 @@
         <w:pStyle w:val="ListParagraph"/>
         <w:numPr>
           <w:ilvl w:val="0"/>
-          <w:numId w:val="2"/>
+          <w:numId w:val="1"/>
         </w:numPr>
+        <w:ind w:left="720" w:right="0" w:hanging="360"/>
         <w:rPr>
           <w:szCs w:val="24"/>
         </w:rPr>
@@ -477,8 +483,9 @@
         <w:pStyle w:val="ListParagraph"/>
         <w:numPr>
           <w:ilvl w:val="1"/>
-          <w:numId w:val="2"/>
+          <w:numId w:val="1"/>
         </w:numPr>
+        <w:ind w:left="1440" w:right="0" w:hanging="360"/>
         <w:rPr>
           <w:szCs w:val="24"/>
         </w:rPr>
@@ -495,8 +502,9 @@
         <w:pStyle w:val="ListParagraph"/>
         <w:numPr>
           <w:ilvl w:val="1"/>
-          <w:numId w:val="2"/>
+          <w:numId w:val="1"/>
         </w:numPr>
+        <w:ind w:left="1440" w:right="0" w:hanging="360"/>
         <w:rPr>
           <w:szCs w:val="24"/>
         </w:rPr>
@@ -721,8 +729,9 @@
         <w:pStyle w:val="ListParagraph"/>
         <w:numPr>
           <w:ilvl w:val="0"/>
-          <w:numId w:val="2"/>
+          <w:numId w:val="1"/>
         </w:numPr>
+        <w:ind w:left="720" w:right="0" w:hanging="360"/>
         <w:rPr>
           <w:szCs w:val="24"/>
         </w:rPr>
@@ -741,7 +750,7 @@
           <w:ilvl w:val="0"/>
           <w:numId w:val="0"/>
         </w:numPr>
-        <w:ind w:left="720" w:hanging="0"/>
+        <w:ind w:left="720" w:right="0" w:hanging="0"/>
         <w:rPr/>
       </w:pPr>
       <w:r>
@@ -755,7 +764,7 @@
           <w:ilvl w:val="0"/>
           <w:numId w:val="0"/>
         </w:numPr>
-        <w:ind w:left="720" w:hanging="0"/>
+        <w:ind w:left="720" w:right="0" w:hanging="0"/>
         <w:rPr/>
       </w:pPr>
       <w:r>
@@ -770,7 +779,7 @@
           <w:ilvl w:val="0"/>
           <w:numId w:val="0"/>
         </w:numPr>
-        <w:ind w:left="720" w:hanging="0"/>
+        <w:ind w:left="720" w:right="0" w:hanging="0"/>
         <w:rPr/>
       </w:pPr>
       <w:r>
@@ -785,7 +794,7 @@
           <w:ilvl w:val="0"/>
           <w:numId w:val="0"/>
         </w:numPr>
-        <w:ind w:left="720" w:hanging="0"/>
+        <w:ind w:left="720" w:right="0" w:hanging="0"/>
         <w:rPr/>
       </w:pPr>
       <w:r>
@@ -800,7 +809,7 @@
           <w:ilvl w:val="0"/>
           <w:numId w:val="0"/>
         </w:numPr>
-        <w:ind w:left="720" w:hanging="0"/>
+        <w:ind w:left="720" w:right="0" w:hanging="0"/>
         <w:rPr/>
       </w:pPr>
       <w:r>
@@ -812,8 +821,9 @@
         <w:pStyle w:val="ListParagraph"/>
         <w:numPr>
           <w:ilvl w:val="0"/>
-          <w:numId w:val="2"/>
+          <w:numId w:val="1"/>
         </w:numPr>
+        <w:ind w:left="720" w:right="0" w:hanging="360"/>
         <w:rPr>
           <w:szCs w:val="24"/>
         </w:rPr>
@@ -832,7 +842,7 @@
           <w:ilvl w:val="0"/>
           <w:numId w:val="0"/>
         </w:numPr>
-        <w:ind w:left="720" w:hanging="0"/>
+        <w:ind w:left="720" w:right="0" w:hanging="0"/>
         <w:rPr>
           <w:szCs w:val="24"/>
         </w:rPr>
@@ -850,7 +860,7 @@
           <w:ilvl w:val="0"/>
           <w:numId w:val="0"/>
         </w:numPr>
-        <w:ind w:left="720" w:hanging="0"/>
+        <w:ind w:left="720" w:right="0" w:hanging="0"/>
         <w:rPr/>
       </w:pPr>
       <w:r>
@@ -865,20 +875,12 @@
           <w:ilvl w:val="0"/>
           <w:numId w:val="0"/>
         </w:numPr>
-        <w:ind w:left="720" w:hanging="0"/>
-        <w:rPr/>
-      </w:pPr>
-      <w:r>
-        <w:rPr/>
-        <w:t>console.log(</w:t>
-      </w:r>
-      <w:r>
-        <w:rPr/>
-        <w:t>shades_of_red[0]</w:t>
-      </w:r>
-      <w:r>
-        <w:rPr/>
-        <w:t>);</w:t>
+        <w:ind w:left="720" w:right="0" w:hanging="0"/>
+        <w:rPr/>
+      </w:pPr>
+      <w:r>
+        <w:rPr/>
+        <w:t>console.log(shades_of_red[0]);</w:t>
       </w:r>
     </w:p>
     <w:p>
@@ -888,7 +890,7 @@
           <w:ilvl w:val="0"/>
           <w:numId w:val="0"/>
         </w:numPr>
-        <w:ind w:left="720" w:hanging="0"/>
+        <w:ind w:left="720" w:right="0" w:hanging="0"/>
         <w:rPr/>
       </w:pPr>
       <w:r>
@@ -900,8 +902,9 @@
         <w:pStyle w:val="ListParagraph"/>
         <w:numPr>
           <w:ilvl w:val="0"/>
-          <w:numId w:val="2"/>
+          <w:numId w:val="1"/>
         </w:numPr>
+        <w:ind w:left="720" w:right="0" w:hanging="360"/>
         <w:rPr/>
       </w:pPr>
       <w:r>
@@ -1228,8 +1231,9 @@
         <w:pStyle w:val="ListParagraph"/>
         <w:numPr>
           <w:ilvl w:val="0"/>
-          <w:numId w:val="2"/>
+          <w:numId w:val="1"/>
         </w:numPr>
+        <w:ind w:left="720" w:right="0" w:hanging="360"/>
         <w:rPr>
           <w:szCs w:val="24"/>
         </w:rPr>
@@ -1511,8 +1515,9 @@
         <w:pStyle w:val="ListParagraph"/>
         <w:numPr>
           <w:ilvl w:val="0"/>
-          <w:numId w:val="2"/>
+          <w:numId w:val="1"/>
         </w:numPr>
+        <w:ind w:left="720" w:right="0" w:hanging="360"/>
         <w:rPr>
           <w:szCs w:val="24"/>
         </w:rPr>
@@ -1714,8 +1719,9 @@
         <w:pStyle w:val="ListParagraph"/>
         <w:numPr>
           <w:ilvl w:val="0"/>
-          <w:numId w:val="2"/>
+          <w:numId w:val="1"/>
         </w:numPr>
+        <w:ind w:left="720" w:right="0" w:hanging="360"/>
         <w:rPr>
           <w:szCs w:val="24"/>
         </w:rPr>
@@ -1851,8 +1857,9 @@
         <w:pStyle w:val="ListParagraph"/>
         <w:numPr>
           <w:ilvl w:val="0"/>
-          <w:numId w:val="2"/>
+          <w:numId w:val="1"/>
         </w:numPr>
+        <w:ind w:left="720" w:right="0" w:hanging="360"/>
         <w:rPr>
           <w:szCs w:val="24"/>
         </w:rPr>
@@ -2073,8 +2080,9 @@
         <w:pStyle w:val="ListParagraph"/>
         <w:numPr>
           <w:ilvl w:val="0"/>
-          <w:numId w:val="2"/>
+          <w:numId w:val="1"/>
         </w:numPr>
+        <w:ind w:left="720" w:right="0" w:hanging="360"/>
         <w:rPr>
           <w:szCs w:val="24"/>
         </w:rPr>
@@ -2333,8 +2341,9 @@
         <w:pStyle w:val="ListParagraph"/>
         <w:numPr>
           <w:ilvl w:val="0"/>
-          <w:numId w:val="2"/>
+          <w:numId w:val="1"/>
         </w:numPr>
+        <w:ind w:left="720" w:right="0" w:hanging="360"/>
         <w:rPr>
           <w:szCs w:val="24"/>
         </w:rPr>
@@ -2829,8 +2838,9 @@
         <w:pStyle w:val="ListParagraph"/>
         <w:numPr>
           <w:ilvl w:val="0"/>
-          <w:numId w:val="2"/>
+          <w:numId w:val="1"/>
         </w:numPr>
+        <w:ind w:left="720" w:right="0" w:hanging="360"/>
         <w:rPr>
           <w:szCs w:val="24"/>
         </w:rPr>
@@ -3049,8 +3059,9 @@
         <w:pStyle w:val="ListParagraph"/>
         <w:numPr>
           <w:ilvl w:val="0"/>
-          <w:numId w:val="2"/>
+          <w:numId w:val="1"/>
         </w:numPr>
+        <w:ind w:left="720" w:right="0" w:hanging="360"/>
         <w:rPr>
           <w:szCs w:val="24"/>
         </w:rPr>
@@ -3711,125 +3722,6 @@
   <w:abstractNum w:abstractNumId="1">
     <w:lvl w:ilvl="0">
       <w:start w:val="1"/>
-      <w:numFmt w:val="none"/>
-      <w:suff w:val="nothing"/>
-      <w:lvlText w:val="%1"/>
-      <w:lvlJc w:val="left"/>
-      <w:pPr>
-        <w:tabs>
-          <w:tab w:val="num" w:pos="0"/>
-        </w:tabs>
-        <w:ind w:left="0" w:hanging="0"/>
-      </w:pPr>
-    </w:lvl>
-    <w:lvl w:ilvl="1">
-      <w:start w:val="1"/>
-      <w:numFmt w:val="none"/>
-      <w:suff w:val="nothing"/>
-      <w:lvlText w:val="%2"/>
-      <w:lvlJc w:val="left"/>
-      <w:pPr>
-        <w:tabs>
-          <w:tab w:val="num" w:pos="0"/>
-        </w:tabs>
-        <w:ind w:left="0" w:hanging="0"/>
-      </w:pPr>
-    </w:lvl>
-    <w:lvl w:ilvl="2">
-      <w:start w:val="1"/>
-      <w:numFmt w:val="none"/>
-      <w:suff w:val="nothing"/>
-      <w:lvlText w:val="%3"/>
-      <w:lvlJc w:val="left"/>
-      <w:pPr>
-        <w:tabs>
-          <w:tab w:val="num" w:pos="0"/>
-        </w:tabs>
-        <w:ind w:left="0" w:hanging="0"/>
-      </w:pPr>
-    </w:lvl>
-    <w:lvl w:ilvl="3">
-      <w:start w:val="1"/>
-      <w:numFmt w:val="none"/>
-      <w:suff w:val="nothing"/>
-      <w:lvlText w:val="%4"/>
-      <w:lvlJc w:val="left"/>
-      <w:pPr>
-        <w:tabs>
-          <w:tab w:val="num" w:pos="0"/>
-        </w:tabs>
-        <w:ind w:left="0" w:hanging="0"/>
-      </w:pPr>
-    </w:lvl>
-    <w:lvl w:ilvl="4">
-      <w:start w:val="1"/>
-      <w:numFmt w:val="none"/>
-      <w:suff w:val="nothing"/>
-      <w:lvlText w:val="%5"/>
-      <w:lvlJc w:val="left"/>
-      <w:pPr>
-        <w:tabs>
-          <w:tab w:val="num" w:pos="0"/>
-        </w:tabs>
-        <w:ind w:left="0" w:hanging="0"/>
-      </w:pPr>
-    </w:lvl>
-    <w:lvl w:ilvl="5">
-      <w:start w:val="1"/>
-      <w:numFmt w:val="none"/>
-      <w:suff w:val="nothing"/>
-      <w:lvlText w:val="%6"/>
-      <w:lvlJc w:val="left"/>
-      <w:pPr>
-        <w:tabs>
-          <w:tab w:val="num" w:pos="0"/>
-        </w:tabs>
-        <w:ind w:left="0" w:hanging="0"/>
-      </w:pPr>
-    </w:lvl>
-    <w:lvl w:ilvl="6">
-      <w:start w:val="1"/>
-      <w:numFmt w:val="none"/>
-      <w:suff w:val="nothing"/>
-      <w:lvlText w:val="%7"/>
-      <w:lvlJc w:val="left"/>
-      <w:pPr>
-        <w:tabs>
-          <w:tab w:val="num" w:pos="0"/>
-        </w:tabs>
-        <w:ind w:left="0" w:hanging="0"/>
-      </w:pPr>
-    </w:lvl>
-    <w:lvl w:ilvl="7">
-      <w:start w:val="1"/>
-      <w:numFmt w:val="none"/>
-      <w:suff w:val="nothing"/>
-      <w:lvlText w:val="%8"/>
-      <w:lvlJc w:val="left"/>
-      <w:pPr>
-        <w:tabs>
-          <w:tab w:val="num" w:pos="0"/>
-        </w:tabs>
-        <w:ind w:left="0" w:hanging="0"/>
-      </w:pPr>
-    </w:lvl>
-    <w:lvl w:ilvl="8">
-      <w:start w:val="1"/>
-      <w:numFmt w:val="none"/>
-      <w:suff w:val="nothing"/>
-      <w:lvlText w:val="%9"/>
-      <w:lvlJc w:val="left"/>
-      <w:pPr>
-        <w:tabs>
-          <w:tab w:val="num" w:pos="0"/>
-        </w:tabs>
-        <w:ind w:left="0" w:hanging="0"/>
-      </w:pPr>
-    </w:lvl>
-  </w:abstractNum>
-  <w:abstractNum w:abstractNumId="2">
-    <w:lvl w:ilvl="0">
-      <w:start w:val="1"/>
       <w:numFmt w:val="decimal"/>
       <w:lvlText w:val="%1."/>
       <w:lvlJc w:val="left"/>
@@ -3944,6 +3836,125 @@
         <w:ind w:left="6480" w:hanging="180"/>
       </w:pPr>
       <w:rPr/>
+    </w:lvl>
+  </w:abstractNum>
+  <w:abstractNum w:abstractNumId="2">
+    <w:lvl w:ilvl="0">
+      <w:start w:val="1"/>
+      <w:numFmt w:val="none"/>
+      <w:suff w:val="nothing"/>
+      <w:lvlText w:val=""/>
+      <w:lvlJc w:val="left"/>
+      <w:pPr>
+        <w:tabs>
+          <w:tab w:val="num" w:pos="0"/>
+        </w:tabs>
+        <w:ind w:left="0" w:hanging="0"/>
+      </w:pPr>
+    </w:lvl>
+    <w:lvl w:ilvl="1">
+      <w:start w:val="1"/>
+      <w:numFmt w:val="none"/>
+      <w:suff w:val="nothing"/>
+      <w:lvlText w:val=""/>
+      <w:lvlJc w:val="left"/>
+      <w:pPr>
+        <w:tabs>
+          <w:tab w:val="num" w:pos="0"/>
+        </w:tabs>
+        <w:ind w:left="0" w:hanging="0"/>
+      </w:pPr>
+    </w:lvl>
+    <w:lvl w:ilvl="2">
+      <w:start w:val="1"/>
+      <w:numFmt w:val="none"/>
+      <w:suff w:val="nothing"/>
+      <w:lvlText w:val=""/>
+      <w:lvlJc w:val="left"/>
+      <w:pPr>
+        <w:tabs>
+          <w:tab w:val="num" w:pos="0"/>
+        </w:tabs>
+        <w:ind w:left="0" w:hanging="0"/>
+      </w:pPr>
+    </w:lvl>
+    <w:lvl w:ilvl="3">
+      <w:start w:val="1"/>
+      <w:numFmt w:val="none"/>
+      <w:suff w:val="nothing"/>
+      <w:lvlText w:val=""/>
+      <w:lvlJc w:val="left"/>
+      <w:pPr>
+        <w:tabs>
+          <w:tab w:val="num" w:pos="0"/>
+        </w:tabs>
+        <w:ind w:left="0" w:hanging="0"/>
+      </w:pPr>
+    </w:lvl>
+    <w:lvl w:ilvl="4">
+      <w:start w:val="1"/>
+      <w:numFmt w:val="none"/>
+      <w:suff w:val="nothing"/>
+      <w:lvlText w:val=""/>
+      <w:lvlJc w:val="left"/>
+      <w:pPr>
+        <w:tabs>
+          <w:tab w:val="num" w:pos="0"/>
+        </w:tabs>
+        <w:ind w:left="0" w:hanging="0"/>
+      </w:pPr>
+    </w:lvl>
+    <w:lvl w:ilvl="5">
+      <w:start w:val="1"/>
+      <w:numFmt w:val="none"/>
+      <w:suff w:val="nothing"/>
+      <w:lvlText w:val=""/>
+      <w:lvlJc w:val="left"/>
+      <w:pPr>
+        <w:tabs>
+          <w:tab w:val="num" w:pos="0"/>
+        </w:tabs>
+        <w:ind w:left="0" w:hanging="0"/>
+      </w:pPr>
+    </w:lvl>
+    <w:lvl w:ilvl="6">
+      <w:start w:val="1"/>
+      <w:numFmt w:val="none"/>
+      <w:suff w:val="nothing"/>
+      <w:lvlText w:val=""/>
+      <w:lvlJc w:val="left"/>
+      <w:pPr>
+        <w:tabs>
+          <w:tab w:val="num" w:pos="0"/>
+        </w:tabs>
+        <w:ind w:left="0" w:hanging="0"/>
+      </w:pPr>
+    </w:lvl>
+    <w:lvl w:ilvl="7">
+      <w:start w:val="1"/>
+      <w:numFmt w:val="none"/>
+      <w:suff w:val="nothing"/>
+      <w:lvlText w:val=""/>
+      <w:lvlJc w:val="left"/>
+      <w:pPr>
+        <w:tabs>
+          <w:tab w:val="num" w:pos="0"/>
+        </w:tabs>
+        <w:ind w:left="0" w:hanging="0"/>
+      </w:pPr>
+    </w:lvl>
+    <w:lvl w:ilvl="8">
+      <w:start w:val="1"/>
+      <w:numFmt w:val="none"/>
+      <w:suff w:val="nothing"/>
+      <w:lvlText w:val=""/>
+      <w:lvlJc w:val="left"/>
+      <w:pPr>
+        <w:tabs>
+          <w:tab w:val="num" w:pos="0"/>
+        </w:tabs>
+        <w:ind w:left="0" w:hanging="0"/>
+      </w:pPr>
     </w:lvl>
   </w:abstractNum>
   <w:num w:numId="1">
@@ -3977,15 +3988,14 @@
     <w:qFormat/>
     <w:pPr>
       <w:widowControl/>
-      <w:kinsoku w:val="true"/>
-      <w:overflowPunct w:val="true"/>
-      <w:autoSpaceDE w:val="true"/>
+      <w:suppressAutoHyphens w:val="true"/>
+      <w:overflowPunct w:val="false"/>
       <w:bidi w:val="0"/>
       <w:spacing w:lineRule="auto" w:line="259" w:before="0" w:after="160"/>
       <w:jc w:val="left"/>
     </w:pPr>
     <w:rPr>
-      <w:rFonts w:ascii="Times New Roman" w:hAnsi="Times New Roman" w:eastAsia="Calibri"/>
+      <w:rFonts w:ascii="Times New Roman" w:hAnsi="Times New Roman" w:eastAsia="Calibri" w:cs="DejaVu Sans"/>
       <w:color w:val="auto"/>
       <w:kern w:val="0"/>
       <w:sz w:val="24"/>

</xml_diff>